<commit_message>
Updated docs and panel
</commit_message>
<xml_diff>
--- a/docs.docx
+++ b/docs.docx
@@ -87,6 +87,15 @@
     </w:p>
     <w:sdt>
       <w:sdtPr>
+        <w:rPr>
+          <w:rFonts w:asciiTheme="minorHAnsi" w:eastAsiaTheme="minorHAnsi" w:hAnsiTheme="minorHAnsi" w:cstheme="minorBidi"/>
+          <w:color w:val="auto"/>
+          <w:kern w:val="2"/>
+          <w:sz w:val="22"/>
+          <w:szCs w:val="22"/>
+          <w:lang w:eastAsia="en-US"/>
+          <w14:ligatures w14:val="standardContextual"/>
+        </w:rPr>
         <w:id w:val="80725042"/>
         <w:docPartObj>
           <w:docPartGallery w:val="Table of Contents"/>
@@ -95,15 +104,8 @@
       </w:sdtPr>
       <w:sdtEndPr>
         <w:rPr>
-          <w:rFonts w:asciiTheme="minorHAnsi" w:eastAsiaTheme="minorHAnsi" w:hAnsiTheme="minorHAnsi" w:cstheme="minorBidi"/>
           <w:b/>
           <w:bCs/>
-          <w:color w:val="auto"/>
-          <w:kern w:val="2"/>
-          <w:sz w:val="22"/>
-          <w:szCs w:val="22"/>
-          <w:lang w:eastAsia="en-US"/>
-          <w14:ligatures w14:val="standardContextual"/>
         </w:rPr>
       </w:sdtEndPr>
       <w:sdtContent>
@@ -509,7 +511,15 @@
       </w:r>
       <w:r>
         <w:br/>
-        <w:t>Rukou můžeme pohybovat nahoru a dolů (přenášecí a ukládací poloha) a můžeme ji otevřít a sevřít (pustit předmět a uchopit předmět). Ruka je jediný pneumatický komponent modelu.</w:t>
+        <w:t>Rukou můžeme pohybovat nahoru a dolů (</w:t>
+      </w:r>
+      <w:proofErr w:type="spellStart"/>
+      <w:r>
+        <w:t>přenášecí</w:t>
+      </w:r>
+      <w:proofErr w:type="spellEnd"/>
+      <w:r>
+        <w:t xml:space="preserve"> a ukládací poloha) a můžeme ji otevřít a sevřít (pustit předmět a uchopit předmět). Ruka je jediný pneumatický komponent modelu.</w:t>
       </w:r>
     </w:p>
     <w:p>
@@ -563,7 +573,15 @@
     </w:p>
     <w:p>
       <w:r>
-        <w:t>Všechny výstupy a vstupy snímačů, ruky a motorů jsou vyvedeny na hlavní shield s pěti konektory pro 5 sběrnic k připojení PLC.</w:t>
+        <w:t xml:space="preserve">Všechny výstupy a vstupy snímačů, ruky a motorů jsou vyvedeny na hlavní </w:t>
+      </w:r>
+      <w:proofErr w:type="spellStart"/>
+      <w:r>
+        <w:t>shield</w:t>
+      </w:r>
+      <w:proofErr w:type="spellEnd"/>
+      <w:r>
+        <w:t xml:space="preserve"> s pěti konektory pro 5 sběrnic k připojení PLC.</w:t>
       </w:r>
       <w:r>
         <w:t xml:space="preserve"> </w:t>
@@ -592,10 +610,10 @@
         <w:t xml:space="preserve">Je na programátorovi, aby si ošetřil i možnost nárazu do patra ve směru horizontálním (např. při </w:t>
       </w:r>
       <w:r>
-        <w:t>vertikální poloze mezi patram</w:t>
-      </w:r>
-      <w:r>
-        <w:t>a</w:t>
+        <w:t>vertikální poloze mezi pat</w:t>
+      </w:r>
+      <w:r>
+        <w:t>ry</w:t>
       </w:r>
       <w:r>
         <w:t>)</w:t>
@@ -612,6 +630,9 @@
     </w:p>
     <w:p>
       <w:r>
+        <w:rPr>
+          <w:noProof/>
+        </w:rPr>
         <w:lastRenderedPageBreak/>
         <w:drawing>
           <wp:anchor distT="0" distB="0" distL="114300" distR="114300" simplePos="0" relativeHeight="251658240" behindDoc="0" locked="0" layoutInCell="1" allowOverlap="1" wp14:anchorId="31105461" wp14:editId="5428CFE1">
@@ -672,6 +693,9 @@
     </w:p>
     <w:p>
       <w:r>
+        <w:rPr>
+          <w:noProof/>
+        </w:rPr>
         <w:lastRenderedPageBreak/>
         <w:drawing>
           <wp:anchor distT="0" distB="0" distL="114300" distR="114300" simplePos="0" relativeHeight="251659264" behindDoc="0" locked="0" layoutInCell="1" allowOverlap="1" wp14:anchorId="3821B8B5" wp14:editId="0A0323E6">
@@ -755,7 +779,15 @@
     </w:p>
     <w:p>
       <w:r>
-        <w:t xml:space="preserve">Budu zde uvádět příklad na motoru pro horizontální pohyb, ale vertikální pracuje úplně stejně, až na jednu věc. Vertikální motor má blokaci proti pohybu v případě, že rameno není nad opto-čidlem (pokud </w:t>
+        <w:t xml:space="preserve">Budu zde uvádět příklad na motoru pro horizontální pohyb, ale vertikální pracuje úplně stejně, až na jednu věc. Vertikální motor má blokaci proti pohybu v případě, že rameno není nad </w:t>
+      </w:r>
+      <w:proofErr w:type="spellStart"/>
+      <w:r>
+        <w:t>opto</w:t>
+      </w:r>
+      <w:proofErr w:type="spellEnd"/>
+      <w:r>
+        <w:t xml:space="preserve">-čidlem (pokud </w:t>
       </w:r>
       <w:r>
         <w:t>lze s motorem pohnout,</w:t>
@@ -795,7 +827,15 @@
     </w:p>
     <w:p>
       <w:r>
-        <w:t>Nutné je, aby se start a zbytek operací neprovedl naráz. Mezi nastavením adresy, vybráním motoru a startem je nutný delay (prodleva).</w:t>
+        <w:t xml:space="preserve">Nutné je, aby se start a zbytek operací neprovedl naráz. Mezi nastavením adresy, vybráním motoru a startem je nutný </w:t>
+      </w:r>
+      <w:proofErr w:type="spellStart"/>
+      <w:r>
+        <w:t>delay</w:t>
+      </w:r>
+      <w:proofErr w:type="spellEnd"/>
+      <w:r>
+        <w:t xml:space="preserve"> (prodleva).</w:t>
       </w:r>
     </w:p>
     <w:p/>
@@ -813,8 +853,29 @@
         <w:t>motoru,</w:t>
       </w:r>
       <w:r>
-        <w:t xml:space="preserve"> a to pomocí Menu -&gt; Settings -&gt; HMI Control -&gt; off</w:t>
-      </w:r>
+        <w:t xml:space="preserve"> a to pomocí Menu -&gt; </w:t>
+      </w:r>
+      <w:proofErr w:type="spellStart"/>
+      <w:r>
+        <w:t>Settings</w:t>
+      </w:r>
+      <w:proofErr w:type="spellEnd"/>
+      <w:r>
+        <w:t xml:space="preserve"> -&gt; HMI </w:t>
+      </w:r>
+      <w:proofErr w:type="spellStart"/>
+      <w:r>
+        <w:t>Control</w:t>
+      </w:r>
+      <w:proofErr w:type="spellEnd"/>
+      <w:r>
+        <w:t xml:space="preserve"> -&gt; </w:t>
+      </w:r>
+      <w:proofErr w:type="spellStart"/>
+      <w:r>
+        <w:t>off</w:t>
+      </w:r>
+      <w:proofErr w:type="spellEnd"/>
       <w:r>
         <w:t>.</w:t>
       </w:r>
@@ -858,13 +919,53 @@
       <w:bookmarkEnd w:id="3"/>
     </w:p>
     <w:p>
-      <w:r>
-        <w:t>Opto-senzor je schopen rozeznat barvu, podle odrazu světla. 4 barvy jsou by měli být již naskenovány: Modrá, Červená, Stříbrná a Zelená.</w:t>
-      </w:r>
-    </w:p>
-    <w:p>
-      <w:r>
-        <w:t>Pro správné skenování barvy je nutné rameno poslat do pozice pro spodní 1. patro (viz. str. 4) a následně sjet dolů i rukou (aby byl předmět úplně u čidla a zároveň i u hallovy sondy). Hallova sonda nám dokáže určit, zda se jedná o magnetický předmět, nebo ne. Log. Signál je poslán na pin „Mag. Senzor u optočidla aktivní“</w:t>
+      <w:proofErr w:type="spellStart"/>
+      <w:r>
+        <w:t>Opto</w:t>
+      </w:r>
+      <w:proofErr w:type="spellEnd"/>
+      <w:r>
+        <w:t xml:space="preserve">-senzor je schopen rozeznat barvu, podle odrazu světla. 4 barvy jsou by měli být již naskenovány: Modrá, Červená, Stříbrná a </w:t>
+      </w:r>
+      <w:proofErr w:type="gramStart"/>
+      <w:r>
+        <w:t>Zelená</w:t>
+      </w:r>
+      <w:proofErr w:type="gramEnd"/>
+      <w:r>
+        <w:t>.</w:t>
+      </w:r>
+    </w:p>
+    <w:p>
+      <w:r>
+        <w:t xml:space="preserve">Pro správné skenování barvy je nutné rameno poslat do pozice pro spodní 1. patro (viz. str. 4) a následně sjet dolů i rukou (aby byl předmět úplně u čidla a zároveň i u </w:t>
+      </w:r>
+      <w:proofErr w:type="spellStart"/>
+      <w:r>
+        <w:t>hallovy</w:t>
+      </w:r>
+      <w:proofErr w:type="spellEnd"/>
+      <w:r>
+        <w:t xml:space="preserve"> sondy). </w:t>
+      </w:r>
+      <w:proofErr w:type="spellStart"/>
+      <w:r>
+        <w:t>Hallova</w:t>
+      </w:r>
+      <w:proofErr w:type="spellEnd"/>
+      <w:r>
+        <w:t xml:space="preserve"> sonda nám dokáže určit, zda se jedná o magnetický předmět, nebo ne. Log. Signál je poslán na pin „Mag. Senzor u </w:t>
+      </w:r>
+      <w:proofErr w:type="spellStart"/>
+      <w:r>
+        <w:t>opto</w:t>
+      </w:r>
+      <w:proofErr w:type="spellEnd"/>
+      <w:r>
+        <w:t>-</w:t>
+      </w:r>
+      <w:r>
+        <w:t>čidla aktivní“</w:t>
       </w:r>
       <w:r>
         <w:t xml:space="preserve"> (viz. str. 3)</w:t>
@@ -875,7 +976,15 @@
     </w:p>
     <w:p>
       <w:r>
-        <w:t>Barva je následně poslána pomocí jednoho ze čtyř bitů „Response opto-čidla x“</w:t>
+        <w:t xml:space="preserve">Barva je následně poslána pomocí jednoho ze čtyř bitů „Response </w:t>
+      </w:r>
+      <w:proofErr w:type="spellStart"/>
+      <w:r>
+        <w:t>opto</w:t>
+      </w:r>
+      <w:proofErr w:type="spellEnd"/>
+      <w:r>
+        <w:t>-čidla x“</w:t>
       </w:r>
       <w:r>
         <w:t>.</w:t>

</xml_diff>